<commit_message>
mem leak check for win game
</commit_message>
<xml_diff>
--- a/FinalProjReflection.docx
+++ b/FinalProjReflection.docx
@@ -479,6 +479,15 @@
           <w:szCs w:val="24"/>
         </w:rPr>
       </w:pPr>
+      <w:r>
+        <w:rPr>
+          <w:rFonts w:ascii="Helvetica" w:eastAsia="Times New Roman" w:hAnsi="Helvetica" w:cs="Helvetica"/>
+          <w:color w:val="2D3B45"/>
+          <w:sz w:val="24"/>
+          <w:szCs w:val="24"/>
+        </w:rPr>
+        <w:t xml:space="preserve">Sushi </w:t>
+      </w:r>
       <w:proofErr w:type="gramStart"/>
       <w:r>
         <w:rPr>
@@ -487,16 +496,7 @@
           <w:sz w:val="24"/>
           <w:szCs w:val="24"/>
         </w:rPr>
-        <w:t xml:space="preserve">Sushi </w:t>
-      </w:r>
-      <w:r>
-        <w:rPr>
-          <w:rFonts w:ascii="Helvetica" w:eastAsia="Times New Roman" w:hAnsi="Helvetica" w:cs="Helvetica"/>
-          <w:color w:val="2D3B45"/>
-          <w:sz w:val="24"/>
-          <w:szCs w:val="24"/>
-        </w:rPr>
-        <w:t xml:space="preserve"> struct</w:t>
+        <w:t>struct</w:t>
       </w:r>
       <w:proofErr w:type="gramEnd"/>
     </w:p>
@@ -788,34 +788,7 @@
           <w:sz w:val="24"/>
           <w:szCs w:val="24"/>
         </w:rPr>
-        <w:t>The Salmon</w:t>
-      </w:r>
-      <w:r>
-        <w:rPr>
-          <w:rFonts w:ascii="Helvetica" w:eastAsia="Times New Roman" w:hAnsi="Helvetica" w:cs="Helvetica"/>
-          <w:color w:val="2D3B45"/>
-          <w:sz w:val="24"/>
-          <w:szCs w:val="24"/>
-        </w:rPr>
-        <w:t xml:space="preserve"> room will have a constructor for the room number or which room the </w:t>
-      </w:r>
-      <w:r>
-        <w:rPr>
-          <w:rFonts w:ascii="Helvetica" w:eastAsia="Times New Roman" w:hAnsi="Helvetica" w:cs="Helvetica"/>
-          <w:color w:val="2D3B45"/>
-          <w:sz w:val="24"/>
-          <w:szCs w:val="24"/>
-        </w:rPr>
-        <w:t>salmon</w:t>
-      </w:r>
-      <w:r>
-        <w:rPr>
-          <w:rFonts w:ascii="Helvetica" w:eastAsia="Times New Roman" w:hAnsi="Helvetica" w:cs="Helvetica"/>
-          <w:color w:val="2D3B45"/>
-          <w:sz w:val="24"/>
-          <w:szCs w:val="24"/>
-        </w:rPr>
-        <w:t xml:space="preserve"> is in</w:t>
+        <w:t>The Salmon room will have a constructor for the room number or which room the salmon is in</w:t>
       </w:r>
     </w:p>
     <w:p>
@@ -1008,43 +981,7 @@
           <w:sz w:val="24"/>
           <w:szCs w:val="24"/>
         </w:rPr>
-        <w:t xml:space="preserve">The </w:t>
-      </w:r>
-      <w:r>
-        <w:rPr>
-          <w:rFonts w:ascii="Helvetica" w:eastAsia="Times New Roman" w:hAnsi="Helvetica" w:cs="Helvetica"/>
-          <w:color w:val="2D3B45"/>
-          <w:sz w:val="24"/>
-          <w:szCs w:val="24"/>
-        </w:rPr>
-        <w:t xml:space="preserve">Unagi </w:t>
-      </w:r>
-      <w:r>
-        <w:rPr>
-          <w:rFonts w:ascii="Helvetica" w:eastAsia="Times New Roman" w:hAnsi="Helvetica" w:cs="Helvetica"/>
-          <w:color w:val="2D3B45"/>
-          <w:sz w:val="24"/>
-          <w:szCs w:val="24"/>
-        </w:rPr>
-        <w:t xml:space="preserve">room will have a constructor for the room number or which room the </w:t>
-      </w:r>
-      <w:r>
-        <w:rPr>
-          <w:rFonts w:ascii="Helvetica" w:eastAsia="Times New Roman" w:hAnsi="Helvetica" w:cs="Helvetica"/>
-          <w:color w:val="2D3B45"/>
-          <w:sz w:val="24"/>
-          <w:szCs w:val="24"/>
-        </w:rPr>
-        <w:t>unagi</w:t>
-      </w:r>
-      <w:r>
-        <w:rPr>
-          <w:rFonts w:ascii="Helvetica" w:eastAsia="Times New Roman" w:hAnsi="Helvetica" w:cs="Helvetica"/>
-          <w:color w:val="2D3B45"/>
-          <w:sz w:val="24"/>
-          <w:szCs w:val="24"/>
-        </w:rPr>
-        <w:t xml:space="preserve"> is in</w:t>
+        <w:t>The Unagi room will have a constructor for the room number or which room the unagi is in</w:t>
       </w:r>
     </w:p>
     <w:p>
@@ -1142,25 +1079,14 @@
           <w:szCs w:val="24"/>
         </w:rPr>
       </w:pPr>
-      <w:proofErr w:type="spellStart"/>
-      <w:r>
-        <w:rPr>
-          <w:rFonts w:ascii="Helvetica" w:eastAsia="Times New Roman" w:hAnsi="Helvetica" w:cs="Helvetica"/>
-          <w:color w:val="2D3B45"/>
-          <w:sz w:val="24"/>
-          <w:szCs w:val="24"/>
-        </w:rPr>
-        <w:t>Int</w:t>
-      </w:r>
-      <w:proofErr w:type="spellEnd"/>
-      <w:r>
-        <w:rPr>
-          <w:rFonts w:ascii="Helvetica" w:eastAsia="Times New Roman" w:hAnsi="Helvetica" w:cs="Helvetica"/>
-          <w:color w:val="2D3B45"/>
-          <w:sz w:val="24"/>
-          <w:szCs w:val="24"/>
-        </w:rPr>
-        <w:t xml:space="preserve"> value for total number of steps the player has taken</w:t>
+      <w:r>
+        <w:rPr>
+          <w:rFonts w:ascii="Helvetica" w:eastAsia="Times New Roman" w:hAnsi="Helvetica" w:cs="Helvetica"/>
+          <w:color w:val="2D3B45"/>
+          <w:sz w:val="24"/>
+          <w:szCs w:val="24"/>
+        </w:rPr>
+        <w:t>Int value for total number of steps the player has taken</w:t>
       </w:r>
     </w:p>
     <w:p>
@@ -2379,7 +2305,11 @@
           <w:tcPr>
             <w:tcW w:w="1800" w:type="dxa"/>
           </w:tcPr>
-          <w:p/>
+          <w:p>
+            <w:r>
+              <w:t>No mem leak</w:t>
+            </w:r>
+          </w:p>
         </w:tc>
       </w:tr>
       <w:tr>
@@ -2409,13 +2339,7 @@
             </w:r>
             <w:proofErr w:type="spellEnd"/>
             <w:r>
-              <w:t xml:space="preserve"> test through program (</w:t>
-            </w:r>
-            <w:r>
-              <w:t>lose</w:t>
-            </w:r>
-            <w:r>
-              <w:t xml:space="preserve"> game)</w:t>
+              <w:t xml:space="preserve"> test through program (lose game)</w:t>
             </w:r>
           </w:p>
         </w:tc>
@@ -2433,7 +2357,13 @@
           <w:tcPr>
             <w:tcW w:w="1800" w:type="dxa"/>
           </w:tcPr>
-          <w:p/>
+          <w:p>
+            <w:r>
+              <w:t>Mem leak with sushis</w:t>
+            </w:r>
+            <w:bookmarkStart w:id="0" w:name="_GoBack"/>
+            <w:bookmarkEnd w:id="0"/>
+          </w:p>
         </w:tc>
       </w:tr>
     </w:tbl>
@@ -2500,8 +2430,6 @@
         </w:rPr>
         <w:tab/>
       </w:r>
-      <w:bookmarkStart w:id="0" w:name="_GoBack"/>
-      <w:bookmarkEnd w:id="0"/>
     </w:p>
     <w:sectPr>
       <w:pgSz w:w="12240" w:h="15840"/>

</xml_diff>

<commit_message>
added premise and game description
</commit_message>
<xml_diff>
--- a/FinalProjReflection.docx
+++ b/FinalProjReflection.docx
@@ -99,7 +99,27 @@
           <w:sz w:val="24"/>
           <w:szCs w:val="24"/>
         </w:rPr>
-        <w:t>Sushi Adventures Reflection</w:t>
+        <w:t>Sushi Advent</w:t>
+      </w:r>
+      <w:r>
+        <w:rPr>
+          <w:rFonts w:ascii="Helvetica" w:eastAsia="Times New Roman" w:hAnsi="Helvetica" w:cs="Helvetica"/>
+          <w:bCs/>
+          <w:color w:val="2D3B45"/>
+          <w:sz w:val="24"/>
+          <w:szCs w:val="24"/>
+        </w:rPr>
+        <w:t>u</w:t>
+      </w:r>
+      <w:r>
+        <w:rPr>
+          <w:rFonts w:ascii="Helvetica" w:eastAsia="Times New Roman" w:hAnsi="Helvetica" w:cs="Helvetica"/>
+          <w:bCs/>
+          <w:color w:val="2D3B45"/>
+          <w:sz w:val="24"/>
+          <w:szCs w:val="24"/>
+        </w:rPr>
+        <w:t>res Reflection</w:t>
       </w:r>
     </w:p>
     <w:p>
@@ -122,8 +142,178 @@
           <w:sz w:val="24"/>
           <w:szCs w:val="24"/>
         </w:rPr>
+        <w:t>Game Description:</w:t>
+      </w:r>
+    </w:p>
+    <w:p>
+      <w:pPr>
+        <w:shd w:val="clear" w:color="auto" w:fill="FFFFFF"/>
+        <w:spacing w:before="180" w:after="180" w:line="240" w:lineRule="auto"/>
+        <w:rPr>
+          <w:rFonts w:ascii="Helvetica" w:eastAsia="Times New Roman" w:hAnsi="Helvetica" w:cs="Helvetica"/>
+          <w:bCs/>
+          <w:color w:val="2D3B45"/>
+          <w:sz w:val="24"/>
+          <w:szCs w:val="24"/>
+        </w:rPr>
+      </w:pPr>
+      <w:r>
+        <w:rPr>
+          <w:rFonts w:ascii="Helvetica" w:eastAsia="Times New Roman" w:hAnsi="Helvetica" w:cs="Helvetica"/>
+          <w:bCs/>
+          <w:color w:val="2D3B45"/>
+          <w:sz w:val="24"/>
+          <w:szCs w:val="24"/>
+        </w:rPr>
+        <w:t xml:space="preserve">The objective of the game is simple. Collect the three types of sushi: Tuna, Salmon, and Unagi. You must collect all Tuna first then get to the end and put all Tuna down on the plate. Then you can get all the Salmon and put it on the plate. Then you must get the final sushi the Unagi sushi and put it on the plate. Throughout your journey you will encounter puzzles that test your physical &amp; mental strength along with your luck. You must successfully win these puzzles or games and receive the </w:t>
+      </w:r>
+      <w:proofErr w:type="spellStart"/>
+      <w:r>
+        <w:rPr>
+          <w:rFonts w:ascii="Helvetica" w:eastAsia="Times New Roman" w:hAnsi="Helvetica" w:cs="Helvetica"/>
+          <w:bCs/>
+          <w:color w:val="2D3B45"/>
+          <w:sz w:val="24"/>
+          <w:szCs w:val="24"/>
+        </w:rPr>
+        <w:t>sushis</w:t>
+      </w:r>
+      <w:proofErr w:type="spellEnd"/>
+      <w:r>
+        <w:rPr>
+          <w:rFonts w:ascii="Helvetica" w:eastAsia="Times New Roman" w:hAnsi="Helvetica" w:cs="Helvetica"/>
+          <w:bCs/>
+          <w:color w:val="2D3B45"/>
+          <w:sz w:val="24"/>
+          <w:szCs w:val="24"/>
+        </w:rPr>
+        <w:t xml:space="preserve">. </w:t>
+      </w:r>
+      <w:r>
+        <w:rPr>
+          <w:rFonts w:ascii="Helvetica" w:eastAsia="Times New Roman" w:hAnsi="Helvetica" w:cs="Helvetica"/>
+          <w:bCs/>
+          <w:color w:val="2D3B45"/>
+          <w:sz w:val="24"/>
+          <w:szCs w:val="24"/>
+        </w:rPr>
+        <w:t xml:space="preserve">If you are successful and win the game, then you get to </w:t>
+      </w:r>
+      <w:proofErr w:type="gramStart"/>
+      <w:r>
+        <w:rPr>
+          <w:rFonts w:ascii="Helvetica" w:eastAsia="Times New Roman" w:hAnsi="Helvetica" w:cs="Helvetica"/>
+          <w:bCs/>
+          <w:color w:val="2D3B45"/>
+          <w:sz w:val="24"/>
+          <w:szCs w:val="24"/>
+        </w:rPr>
+        <w:t>return back</w:t>
+      </w:r>
+      <w:proofErr w:type="gramEnd"/>
+      <w:r>
+        <w:rPr>
+          <w:rFonts w:ascii="Helvetica" w:eastAsia="Times New Roman" w:hAnsi="Helvetica" w:cs="Helvetica"/>
+          <w:bCs/>
+          <w:color w:val="2D3B45"/>
+          <w:sz w:val="24"/>
+          <w:szCs w:val="24"/>
+        </w:rPr>
+        <w:t xml:space="preserve"> to your village with your new sushi skills and will be able to start your own sushi restaurant!  </w:t>
+      </w:r>
+    </w:p>
+    <w:p>
+      <w:pPr>
+        <w:shd w:val="clear" w:color="auto" w:fill="FFFFFF"/>
+        <w:spacing w:before="180" w:after="180" w:line="240" w:lineRule="auto"/>
+        <w:rPr>
+          <w:rFonts w:ascii="Helvetica" w:eastAsia="Times New Roman" w:hAnsi="Helvetica" w:cs="Helvetica"/>
+          <w:bCs/>
+          <w:color w:val="2D3B45"/>
+          <w:sz w:val="24"/>
+          <w:szCs w:val="24"/>
+        </w:rPr>
+      </w:pPr>
+      <w:r>
+        <w:rPr>
+          <w:rFonts w:ascii="Helvetica" w:eastAsia="Times New Roman" w:hAnsi="Helvetica" w:cs="Helvetica"/>
+          <w:bCs/>
+          <w:color w:val="2D3B45"/>
+          <w:sz w:val="24"/>
+          <w:szCs w:val="24"/>
+        </w:rPr>
+        <w:t>Premise:</w:t>
+      </w:r>
+    </w:p>
+    <w:p>
+      <w:pPr>
+        <w:shd w:val="clear" w:color="auto" w:fill="FFFFFF"/>
+        <w:spacing w:before="180" w:after="180" w:line="240" w:lineRule="auto"/>
+        <w:rPr>
+          <w:rFonts w:ascii="Helvetica" w:eastAsia="Times New Roman" w:hAnsi="Helvetica" w:cs="Helvetica"/>
+          <w:bCs/>
+          <w:color w:val="2D3B45"/>
+          <w:sz w:val="24"/>
+          <w:szCs w:val="24"/>
+        </w:rPr>
+      </w:pPr>
+      <w:r>
+        <w:rPr>
+          <w:rFonts w:ascii="Helvetica" w:eastAsia="Times New Roman" w:hAnsi="Helvetica" w:cs="Helvetica"/>
+          <w:bCs/>
+          <w:color w:val="2D3B45"/>
+          <w:sz w:val="24"/>
+          <w:szCs w:val="24"/>
+        </w:rPr>
+        <w:t xml:space="preserve">Sushi is a rare and scarce commodity to the land. In </w:t>
+      </w:r>
+      <w:proofErr w:type="gramStart"/>
+      <w:r>
+        <w:rPr>
+          <w:rFonts w:ascii="Helvetica" w:eastAsia="Times New Roman" w:hAnsi="Helvetica" w:cs="Helvetica"/>
+          <w:bCs/>
+          <w:color w:val="2D3B45"/>
+          <w:sz w:val="24"/>
+          <w:szCs w:val="24"/>
+        </w:rPr>
+        <w:t>fact</w:t>
+      </w:r>
+      <w:proofErr w:type="gramEnd"/>
+      <w:r>
+        <w:rPr>
+          <w:rFonts w:ascii="Helvetica" w:eastAsia="Times New Roman" w:hAnsi="Helvetica" w:cs="Helvetica"/>
+          <w:bCs/>
+          <w:color w:val="2D3B45"/>
+          <w:sz w:val="24"/>
+          <w:szCs w:val="24"/>
+        </w:rPr>
+        <w:t xml:space="preserve"> it has been so sacred that the local government has banned sushi forever from all villages to keep to themselves. You are on an adventure to gather up sushi throughout many trials that test your physical strength, mental strength, and luck. Goal: Gather up the required sushi: tuna, salmon, and unagi, and you will be known as the sushi hero and will be able to go back to your land and start your very own Sushi restaurant at your village.</w:t>
+      </w:r>
+    </w:p>
+    <w:p>
+      <w:pPr>
+        <w:shd w:val="clear" w:color="auto" w:fill="FFFFFF"/>
+        <w:spacing w:before="180" w:after="180" w:line="240" w:lineRule="auto"/>
+        <w:rPr>
+          <w:rFonts w:ascii="Helvetica" w:eastAsia="Times New Roman" w:hAnsi="Helvetica" w:cs="Helvetica"/>
+          <w:bCs/>
+          <w:color w:val="2D3B45"/>
+          <w:sz w:val="24"/>
+          <w:szCs w:val="24"/>
+        </w:rPr>
+      </w:pPr>
+      <w:r>
+        <w:rPr>
+          <w:rFonts w:ascii="Helvetica" w:eastAsia="Times New Roman" w:hAnsi="Helvetica" w:cs="Helvetica"/>
+          <w:bCs/>
+          <w:color w:val="2D3B45"/>
+          <w:sz w:val="24"/>
+          <w:szCs w:val="24"/>
+        </w:rPr>
         <w:t>Design</w:t>
       </w:r>
+      <w:bookmarkStart w:id="0" w:name="_GoBack"/>
+      <w:bookmarkEnd w:id="0"/>
     </w:p>
     <w:p>
       <w:pPr>
@@ -227,7 +417,47 @@
           <w:sz w:val="24"/>
           <w:szCs w:val="24"/>
         </w:rPr>
-        <w:t>Create a sushitype enum to determine which sushi type is in the room</w:t>
+        <w:t xml:space="preserve">Create a </w:t>
+      </w:r>
+      <w:proofErr w:type="spellStart"/>
+      <w:r>
+        <w:rPr>
+          <w:rFonts w:ascii="Helvetica" w:eastAsia="Times New Roman" w:hAnsi="Helvetica" w:cs="Helvetica"/>
+          <w:color w:val="2D3B45"/>
+          <w:sz w:val="24"/>
+          <w:szCs w:val="24"/>
+        </w:rPr>
+        <w:t>sushitype</w:t>
+      </w:r>
+      <w:proofErr w:type="spellEnd"/>
+      <w:r>
+        <w:rPr>
+          <w:rFonts w:ascii="Helvetica" w:eastAsia="Times New Roman" w:hAnsi="Helvetica" w:cs="Helvetica"/>
+          <w:color w:val="2D3B45"/>
+          <w:sz w:val="24"/>
+          <w:szCs w:val="24"/>
+        </w:rPr>
+        <w:t xml:space="preserve"> </w:t>
+      </w:r>
+      <w:proofErr w:type="spellStart"/>
+      <w:r>
+        <w:rPr>
+          <w:rFonts w:ascii="Helvetica" w:eastAsia="Times New Roman" w:hAnsi="Helvetica" w:cs="Helvetica"/>
+          <w:color w:val="2D3B45"/>
+          <w:sz w:val="24"/>
+          <w:szCs w:val="24"/>
+        </w:rPr>
+        <w:t>enum</w:t>
+      </w:r>
+      <w:proofErr w:type="spellEnd"/>
+      <w:r>
+        <w:rPr>
+          <w:rFonts w:ascii="Helvetica" w:eastAsia="Times New Roman" w:hAnsi="Helvetica" w:cs="Helvetica"/>
+          <w:color w:val="2D3B45"/>
+          <w:sz w:val="24"/>
+          <w:szCs w:val="24"/>
+        </w:rPr>
+        <w:t xml:space="preserve"> to determine which sushi type is in the room</w:t>
       </w:r>
     </w:p>
     <w:p>
@@ -409,8 +639,19 @@
           <w:sz w:val="24"/>
           <w:szCs w:val="24"/>
         </w:rPr>
-        <w:t>Space deconstructor</w:t>
-      </w:r>
+        <w:t xml:space="preserve">Space </w:t>
+      </w:r>
+      <w:proofErr w:type="spellStart"/>
+      <w:r>
+        <w:rPr>
+          <w:rFonts w:ascii="Helvetica" w:eastAsia="Times New Roman" w:hAnsi="Helvetica" w:cs="Helvetica"/>
+          <w:color w:val="2D3B45"/>
+          <w:sz w:val="24"/>
+          <w:szCs w:val="24"/>
+        </w:rPr>
+        <w:t>deconstructor</w:t>
+      </w:r>
+      <w:proofErr w:type="spellEnd"/>
     </w:p>
     <w:p>
       <w:pPr>
@@ -465,14 +706,25 @@
           <w:szCs w:val="24"/>
         </w:rPr>
       </w:pPr>
-      <w:r>
-        <w:rPr>
-          <w:rFonts w:ascii="Helvetica" w:eastAsia="Times New Roman" w:hAnsi="Helvetica" w:cs="Helvetica"/>
-          <w:color w:val="2D3B45"/>
-          <w:sz w:val="24"/>
-          <w:szCs w:val="24"/>
-        </w:rPr>
-        <w:t>Enums for Tuna, Salmon, and Unagi sushi rolls</w:t>
+      <w:proofErr w:type="spellStart"/>
+      <w:r>
+        <w:rPr>
+          <w:rFonts w:ascii="Helvetica" w:eastAsia="Times New Roman" w:hAnsi="Helvetica" w:cs="Helvetica"/>
+          <w:color w:val="2D3B45"/>
+          <w:sz w:val="24"/>
+          <w:szCs w:val="24"/>
+        </w:rPr>
+        <w:t>Enums</w:t>
+      </w:r>
+      <w:proofErr w:type="spellEnd"/>
+      <w:r>
+        <w:rPr>
+          <w:rFonts w:ascii="Helvetica" w:eastAsia="Times New Roman" w:hAnsi="Helvetica" w:cs="Helvetica"/>
+          <w:color w:val="2D3B45"/>
+          <w:sz w:val="24"/>
+          <w:szCs w:val="24"/>
+        </w:rPr>
+        <w:t xml:space="preserve"> for Tuna, Salmon, and Unagi sushi rolls</w:t>
       </w:r>
     </w:p>
     <w:p>
@@ -498,7 +750,27 @@
           <w:sz w:val="24"/>
           <w:szCs w:val="24"/>
         </w:rPr>
-        <w:t>Create sushi type based on enums so that the sushi can have a value of Tuna, Salmon, or Unagi</w:t>
+        <w:t xml:space="preserve">Create sushi type based on </w:t>
+      </w:r>
+      <w:proofErr w:type="spellStart"/>
+      <w:r>
+        <w:rPr>
+          <w:rFonts w:ascii="Helvetica" w:eastAsia="Times New Roman" w:hAnsi="Helvetica" w:cs="Helvetica"/>
+          <w:color w:val="2D3B45"/>
+          <w:sz w:val="24"/>
+          <w:szCs w:val="24"/>
+        </w:rPr>
+        <w:t>enums</w:t>
+      </w:r>
+      <w:proofErr w:type="spellEnd"/>
+      <w:r>
+        <w:rPr>
+          <w:rFonts w:ascii="Helvetica" w:eastAsia="Times New Roman" w:hAnsi="Helvetica" w:cs="Helvetica"/>
+          <w:color w:val="2D3B45"/>
+          <w:sz w:val="24"/>
+          <w:szCs w:val="24"/>
+        </w:rPr>
+        <w:t xml:space="preserve"> so that the sushi can have a value of Tuna, Salmon, or Unagi</w:t>
       </w:r>
     </w:p>
     <w:p>
@@ -602,6 +874,7 @@
           <w:sz w:val="24"/>
           <w:szCs w:val="24"/>
         </w:rPr>
+        <w:lastRenderedPageBreak/>
         <w:t>The tuna room will have a constructor for the room number or which room the tuna is in</w:t>
       </w:r>
     </w:p>
@@ -925,7 +1198,6 @@
           <w:sz w:val="24"/>
           <w:szCs w:val="24"/>
         </w:rPr>
-        <w:lastRenderedPageBreak/>
         <w:t>Go inside function which will take the sushi in the room when the mini-game is complete</w:t>
       </w:r>
     </w:p>
@@ -1023,14 +1295,25 @@
           <w:szCs w:val="24"/>
         </w:rPr>
       </w:pPr>
-      <w:r>
-        <w:rPr>
-          <w:rFonts w:ascii="Helvetica" w:eastAsia="Times New Roman" w:hAnsi="Helvetica" w:cs="Helvetica"/>
-          <w:color w:val="2D3B45"/>
-          <w:sz w:val="24"/>
-          <w:szCs w:val="24"/>
-        </w:rPr>
-        <w:t>Sushido space for main character or pointer to space</w:t>
+      <w:proofErr w:type="spellStart"/>
+      <w:r>
+        <w:rPr>
+          <w:rFonts w:ascii="Helvetica" w:eastAsia="Times New Roman" w:hAnsi="Helvetica" w:cs="Helvetica"/>
+          <w:color w:val="2D3B45"/>
+          <w:sz w:val="24"/>
+          <w:szCs w:val="24"/>
+        </w:rPr>
+        <w:t>Sushido</w:t>
+      </w:r>
+      <w:proofErr w:type="spellEnd"/>
+      <w:r>
+        <w:rPr>
+          <w:rFonts w:ascii="Helvetica" w:eastAsia="Times New Roman" w:hAnsi="Helvetica" w:cs="Helvetica"/>
+          <w:color w:val="2D3B45"/>
+          <w:sz w:val="24"/>
+          <w:szCs w:val="24"/>
+        </w:rPr>
+        <w:t xml:space="preserve"> space for main character or pointer to space</w:t>
       </w:r>
     </w:p>
     <w:p>
@@ -1056,8 +1339,19 @@
           <w:sz w:val="24"/>
           <w:szCs w:val="24"/>
         </w:rPr>
-        <w:t>Creating storage vector which is a pointer to a list of sushis</w:t>
-      </w:r>
+        <w:t xml:space="preserve">Creating storage vector which is a pointer to a list of </w:t>
+      </w:r>
+      <w:proofErr w:type="spellStart"/>
+      <w:r>
+        <w:rPr>
+          <w:rFonts w:ascii="Helvetica" w:eastAsia="Times New Roman" w:hAnsi="Helvetica" w:cs="Helvetica"/>
+          <w:color w:val="2D3B45"/>
+          <w:sz w:val="24"/>
+          <w:szCs w:val="24"/>
+        </w:rPr>
+        <w:t>sushis</w:t>
+      </w:r>
+      <w:proofErr w:type="spellEnd"/>
     </w:p>
     <w:p>
       <w:pPr>
@@ -1127,14 +1421,25 @@
           <w:szCs w:val="24"/>
         </w:rPr>
       </w:pPr>
-      <w:r>
-        <w:rPr>
-          <w:rFonts w:ascii="Helvetica" w:eastAsia="Times New Roman" w:hAnsi="Helvetica" w:cs="Helvetica"/>
-          <w:color w:val="2D3B45"/>
-          <w:sz w:val="24"/>
-          <w:szCs w:val="24"/>
-        </w:rPr>
-        <w:t xml:space="preserve">playGame to </w:t>
+      <w:proofErr w:type="spellStart"/>
+      <w:r>
+        <w:rPr>
+          <w:rFonts w:ascii="Helvetica" w:eastAsia="Times New Roman" w:hAnsi="Helvetica" w:cs="Helvetica"/>
+          <w:color w:val="2D3B45"/>
+          <w:sz w:val="24"/>
+          <w:szCs w:val="24"/>
+        </w:rPr>
+        <w:t>playGame</w:t>
+      </w:r>
+      <w:proofErr w:type="spellEnd"/>
+      <w:r>
+        <w:rPr>
+          <w:rFonts w:ascii="Helvetica" w:eastAsia="Times New Roman" w:hAnsi="Helvetica" w:cs="Helvetica"/>
+          <w:color w:val="2D3B45"/>
+          <w:sz w:val="24"/>
+          <w:szCs w:val="24"/>
+        </w:rPr>
+        <w:t xml:space="preserve"> to </w:t>
       </w:r>
       <w:proofErr w:type="gramStart"/>
       <w:r>
@@ -1277,14 +1582,25 @@
           <w:szCs w:val="24"/>
         </w:rPr>
       </w:pPr>
-      <w:r>
-        <w:rPr>
-          <w:rFonts w:ascii="Helvetica" w:eastAsia="Times New Roman" w:hAnsi="Helvetica" w:cs="Helvetica"/>
-          <w:color w:val="2D3B45"/>
-          <w:sz w:val="24"/>
-          <w:szCs w:val="24"/>
-        </w:rPr>
-        <w:t>chooseFromMenu function to choose the option on menu</w:t>
+      <w:proofErr w:type="spellStart"/>
+      <w:r>
+        <w:rPr>
+          <w:rFonts w:ascii="Helvetica" w:eastAsia="Times New Roman" w:hAnsi="Helvetica" w:cs="Helvetica"/>
+          <w:color w:val="2D3B45"/>
+          <w:sz w:val="24"/>
+          <w:szCs w:val="24"/>
+        </w:rPr>
+        <w:t>chooseFromMenu</w:t>
+      </w:r>
+      <w:proofErr w:type="spellEnd"/>
+      <w:r>
+        <w:rPr>
+          <w:rFonts w:ascii="Helvetica" w:eastAsia="Times New Roman" w:hAnsi="Helvetica" w:cs="Helvetica"/>
+          <w:color w:val="2D3B45"/>
+          <w:sz w:val="24"/>
+          <w:szCs w:val="24"/>
+        </w:rPr>
+        <w:t xml:space="preserve"> function to choose the option on menu</w:t>
       </w:r>
     </w:p>
     <w:p>
@@ -1303,14 +1619,25 @@
           <w:szCs w:val="24"/>
         </w:rPr>
       </w:pPr>
-      <w:r>
-        <w:rPr>
-          <w:rFonts w:ascii="Helvetica" w:eastAsia="Times New Roman" w:hAnsi="Helvetica" w:cs="Helvetica"/>
-          <w:color w:val="2D3B45"/>
-          <w:sz w:val="24"/>
-          <w:szCs w:val="24"/>
-        </w:rPr>
-        <w:t>DisplayObjective function to display the Sushi Adventures objectives</w:t>
+      <w:proofErr w:type="spellStart"/>
+      <w:r>
+        <w:rPr>
+          <w:rFonts w:ascii="Helvetica" w:eastAsia="Times New Roman" w:hAnsi="Helvetica" w:cs="Helvetica"/>
+          <w:color w:val="2D3B45"/>
+          <w:sz w:val="24"/>
+          <w:szCs w:val="24"/>
+        </w:rPr>
+        <w:t>DisplayObjective</w:t>
+      </w:r>
+      <w:proofErr w:type="spellEnd"/>
+      <w:r>
+        <w:rPr>
+          <w:rFonts w:ascii="Helvetica" w:eastAsia="Times New Roman" w:hAnsi="Helvetica" w:cs="Helvetica"/>
+          <w:color w:val="2D3B45"/>
+          <w:sz w:val="24"/>
+          <w:szCs w:val="24"/>
+        </w:rPr>
+        <w:t xml:space="preserve"> function to display the Sushi Adventures objectives</w:t>
       </w:r>
     </w:p>
     <w:p>
@@ -1329,14 +1656,25 @@
           <w:szCs w:val="24"/>
         </w:rPr>
       </w:pPr>
-      <w:r>
-        <w:rPr>
-          <w:rFonts w:ascii="Helvetica" w:eastAsia="Times New Roman" w:hAnsi="Helvetica" w:cs="Helvetica"/>
-          <w:color w:val="2D3B45"/>
-          <w:sz w:val="24"/>
-          <w:szCs w:val="24"/>
-        </w:rPr>
-        <w:t>inputValidation class</w:t>
+      <w:proofErr w:type="spellStart"/>
+      <w:r>
+        <w:rPr>
+          <w:rFonts w:ascii="Helvetica" w:eastAsia="Times New Roman" w:hAnsi="Helvetica" w:cs="Helvetica"/>
+          <w:color w:val="2D3B45"/>
+          <w:sz w:val="24"/>
+          <w:szCs w:val="24"/>
+        </w:rPr>
+        <w:t>inputValidation</w:t>
+      </w:r>
+      <w:proofErr w:type="spellEnd"/>
+      <w:r>
+        <w:rPr>
+          <w:rFonts w:ascii="Helvetica" w:eastAsia="Times New Roman" w:hAnsi="Helvetica" w:cs="Helvetica"/>
+          <w:color w:val="2D3B45"/>
+          <w:sz w:val="24"/>
+          <w:szCs w:val="24"/>
+        </w:rPr>
+        <w:t xml:space="preserve"> class</w:t>
       </w:r>
     </w:p>
     <w:p>
@@ -1609,6 +1947,7 @@
           </w:tcPr>
           <w:p>
             <w:r>
+              <w:lastRenderedPageBreak/>
               <w:t>Test ASCII art</w:t>
             </w:r>
           </w:p>
@@ -1819,7 +2158,6 @@
           </w:tcPr>
           <w:p>
             <w:r>
-              <w:lastRenderedPageBreak/>
               <w:t>Math game sushi wizard Unagi Room</w:t>
             </w:r>
           </w:p>
@@ -2072,8 +2410,13 @@
           </w:tcPr>
           <w:p>
             <w:r>
-              <w:t>If not have the correct number of sushis</w:t>
-            </w:r>
+              <w:t xml:space="preserve">If not have the correct number of </w:t>
+            </w:r>
+            <w:proofErr w:type="spellStart"/>
+            <w:r>
+              <w:t>sushis</w:t>
+            </w:r>
+            <w:proofErr w:type="spellEnd"/>
           </w:p>
         </w:tc>
         <w:tc>
@@ -2113,8 +2456,13 @@
             <w:tcW w:w="1870" w:type="dxa"/>
           </w:tcPr>
           <w:p>
-            <w:r>
-              <w:t>Valgrind test</w:t>
+            <w:proofErr w:type="spellStart"/>
+            <w:r>
+              <w:t>Valgrind</w:t>
+            </w:r>
+            <w:proofErr w:type="spellEnd"/>
+            <w:r>
+              <w:t xml:space="preserve"> test</w:t>
             </w:r>
           </w:p>
         </w:tc>
@@ -2123,8 +2471,13 @@
             <w:tcW w:w="4245" w:type="dxa"/>
           </w:tcPr>
           <w:p>
-            <w:r>
-              <w:t>Valgrind test through program (win game)</w:t>
+            <w:proofErr w:type="spellStart"/>
+            <w:r>
+              <w:t>Valgrind</w:t>
+            </w:r>
+            <w:proofErr w:type="spellEnd"/>
+            <w:r>
+              <w:t xml:space="preserve"> test through program (win game)</w:t>
             </w:r>
           </w:p>
         </w:tc>
@@ -2155,8 +2508,13 @@
             <w:tcW w:w="1870" w:type="dxa"/>
           </w:tcPr>
           <w:p>
-            <w:r>
-              <w:t>Valgrind test</w:t>
+            <w:proofErr w:type="spellStart"/>
+            <w:r>
+              <w:t>Valgrind</w:t>
+            </w:r>
+            <w:proofErr w:type="spellEnd"/>
+            <w:r>
+              <w:t xml:space="preserve"> test</w:t>
             </w:r>
           </w:p>
         </w:tc>
@@ -2165,8 +2523,13 @@
             <w:tcW w:w="4245" w:type="dxa"/>
           </w:tcPr>
           <w:p>
-            <w:r>
-              <w:t>Valgrind test through program (lose game)</w:t>
+            <w:proofErr w:type="spellStart"/>
+            <w:r>
+              <w:t>Valgrind</w:t>
+            </w:r>
+            <w:proofErr w:type="spellEnd"/>
+            <w:r>
+              <w:t xml:space="preserve"> test through program (lose game)</w:t>
             </w:r>
           </w:p>
         </w:tc>
@@ -2188,8 +2551,6 @@
             <w:r>
               <w:t>No mem leak</w:t>
             </w:r>
-            <w:bookmarkStart w:id="0" w:name="_GoBack"/>
-            <w:bookmarkEnd w:id="0"/>
           </w:p>
         </w:tc>
       </w:tr>

</xml_diff>

<commit_message>
fixed story in unagiroom and reflection
</commit_message>
<xml_diff>
--- a/FinalProjReflection.docx
+++ b/FinalProjReflection.docx
@@ -285,19 +285,7 @@
           <w:sz w:val="24"/>
           <w:szCs w:val="24"/>
         </w:rPr>
-        <w:t xml:space="preserve"> it has been so sacred that the local government has banned sushi forever from all villages to keep to th</w:t>
-      </w:r>
-      <w:bookmarkStart w:id="0" w:name="_GoBack"/>
-      <w:bookmarkEnd w:id="0"/>
-      <w:r>
-        <w:rPr>
-          <w:rFonts w:ascii="Helvetica" w:eastAsia="Times New Roman" w:hAnsi="Helvetica" w:cs="Helvetica"/>
-          <w:bCs/>
-          <w:color w:val="2D3B45"/>
-          <w:sz w:val="24"/>
-          <w:szCs w:val="24"/>
-        </w:rPr>
-        <w:t>emselves. You are on an adventure to gather up sushi throughout many trials that test your physical strength, mental strength, and luck. Goal: Gather up the required sushi: tuna, salmon, and unagi, and you will be known as the sushi hero and will be able to go back to your land and start your very own Sushi restaurant at your village.</w:t>
+        <w:t xml:space="preserve"> it has been so sacred that the local government has banned sushi forever from all villages to keep to themselves. You are on an adventure to gather up sushi throughout many trials that test your physical strength, mental strength, and luck. Goal: Gather up the required sushi: tuna, salmon, and unagi, and you will be known as the sushi hero and will be able to go back to your land and start your very own Sushi restaurant at your village.</w:t>
       </w:r>
     </w:p>
     <w:p>
@@ -2625,7 +2613,293 @@
           <w:szCs w:val="24"/>
         </w:rPr>
         <w:tab/>
-      </w:r>
+        <w:t xml:space="preserve">I decided to do my design as well as think of all the rooms in the game first and then proceed on working on the project. I thought that this was going to be a large project and one that was bigger than project 3 or project 4 so I needed ample time from start to finish. I started off with the basic elements and built on top of </w:t>
+      </w:r>
+      <w:proofErr w:type="gramStart"/>
+      <w:r>
+        <w:rPr>
+          <w:rFonts w:ascii="Helvetica" w:eastAsia="Times New Roman" w:hAnsi="Helvetica" w:cs="Helvetica"/>
+          <w:color w:val="2D3B45"/>
+          <w:sz w:val="24"/>
+          <w:szCs w:val="24"/>
+        </w:rPr>
+        <w:t>that</w:t>
+      </w:r>
+      <w:proofErr w:type="gramEnd"/>
+      <w:r>
+        <w:rPr>
+          <w:rFonts w:ascii="Helvetica" w:eastAsia="Times New Roman" w:hAnsi="Helvetica" w:cs="Helvetica"/>
+          <w:color w:val="2D3B45"/>
+          <w:sz w:val="24"/>
+          <w:szCs w:val="24"/>
+        </w:rPr>
+        <w:t xml:space="preserve"> so I created the Space class first and then thought of what derived classes should be coming from the Space class. I also had to determine what the functions of those Space class and its derived classes would be that would be inherited. The spaces would be provided so that </w:t>
+      </w:r>
+      <w:r>
+        <w:rPr>
+          <w:rFonts w:ascii="Helvetica" w:eastAsia="Times New Roman" w:hAnsi="Helvetica" w:cs="Helvetica"/>
+          <w:color w:val="2D3B45"/>
+          <w:sz w:val="24"/>
+          <w:szCs w:val="24"/>
+        </w:rPr>
+        <w:lastRenderedPageBreak/>
+        <w:t xml:space="preserve">the player could walk through them and go into different rooms. I decided that the sushi would be placed into each room so that the player could go ahead and collect these sushi </w:t>
+      </w:r>
+      <w:proofErr w:type="gramStart"/>
+      <w:r>
+        <w:rPr>
+          <w:rFonts w:ascii="Helvetica" w:eastAsia="Times New Roman" w:hAnsi="Helvetica" w:cs="Helvetica"/>
+          <w:color w:val="2D3B45"/>
+          <w:sz w:val="24"/>
+          <w:szCs w:val="24"/>
+        </w:rPr>
+        <w:t>in order to</w:t>
+      </w:r>
+      <w:proofErr w:type="gramEnd"/>
+      <w:r>
+        <w:rPr>
+          <w:rFonts w:ascii="Helvetica" w:eastAsia="Times New Roman" w:hAnsi="Helvetica" w:cs="Helvetica"/>
+          <w:color w:val="2D3B45"/>
+          <w:sz w:val="24"/>
+          <w:szCs w:val="24"/>
+        </w:rPr>
+        <w:t xml:space="preserve"> place them on the plate at the end of the game and win. The rules of the game were simple, collect all tuna first then place on place, then collect all salmon (2 salmon only available in the game) then put it on the plate, and then finally beat the Sushi Wizard and put the unagi sushi on the plate. It wasn’t until the end that I realized that I needed to enforce these rules somehow and put them in my instructions. </w:t>
+      </w:r>
+    </w:p>
+    <w:p>
+      <w:pPr>
+        <w:shd w:val="clear" w:color="auto" w:fill="FFFFFF"/>
+        <w:spacing w:before="180" w:after="180" w:line="240" w:lineRule="auto"/>
+        <w:rPr>
+          <w:rFonts w:ascii="Helvetica" w:eastAsia="Times New Roman" w:hAnsi="Helvetica" w:cs="Helvetica"/>
+          <w:color w:val="2D3B45"/>
+          <w:sz w:val="24"/>
+          <w:szCs w:val="24"/>
+        </w:rPr>
+      </w:pPr>
+      <w:r>
+        <w:rPr>
+          <w:rFonts w:ascii="Helvetica" w:eastAsia="Times New Roman" w:hAnsi="Helvetica" w:cs="Helvetica"/>
+          <w:color w:val="2D3B45"/>
+          <w:sz w:val="24"/>
+          <w:szCs w:val="24"/>
+        </w:rPr>
+        <w:tab/>
+        <w:t xml:space="preserve">The biggest challenge was coming up with the linked list that would determine the overall map structure of the game. It was complicated to use all the four pointers for up down left and </w:t>
+      </w:r>
+      <w:proofErr w:type="gramStart"/>
+      <w:r>
+        <w:rPr>
+          <w:rFonts w:ascii="Helvetica" w:eastAsia="Times New Roman" w:hAnsi="Helvetica" w:cs="Helvetica"/>
+          <w:color w:val="2D3B45"/>
+          <w:sz w:val="24"/>
+          <w:szCs w:val="24"/>
+        </w:rPr>
+        <w:t>right</w:t>
+      </w:r>
+      <w:proofErr w:type="gramEnd"/>
+      <w:r>
+        <w:rPr>
+          <w:rFonts w:ascii="Helvetica" w:eastAsia="Times New Roman" w:hAnsi="Helvetica" w:cs="Helvetica"/>
+          <w:color w:val="2D3B45"/>
+          <w:sz w:val="24"/>
+          <w:szCs w:val="24"/>
+        </w:rPr>
+        <w:t xml:space="preserve"> so I just decided to go with a linear structure to simplify things. Because of this design choice, I was able to avoid top and bottom pointers that would overall increase the difficulty of the game since you </w:t>
+      </w:r>
+      <w:r>
+        <w:rPr>
+          <w:rFonts w:ascii="Helvetica" w:eastAsia="Times New Roman" w:hAnsi="Helvetica" w:cs="Helvetica"/>
+          <w:color w:val="2D3B45"/>
+          <w:sz w:val="24"/>
+          <w:szCs w:val="24"/>
+        </w:rPr>
+        <w:t>must</w:t>
+      </w:r>
+      <w:r>
+        <w:rPr>
+          <w:rFonts w:ascii="Helvetica" w:eastAsia="Times New Roman" w:hAnsi="Helvetica" w:cs="Helvetica"/>
+          <w:color w:val="2D3B45"/>
+          <w:sz w:val="24"/>
+          <w:szCs w:val="24"/>
+        </w:rPr>
+        <w:t xml:space="preserve"> navigate more rooms and it was hard to see the linked list that way. </w:t>
+      </w:r>
+    </w:p>
+    <w:p>
+      <w:pPr>
+        <w:shd w:val="clear" w:color="auto" w:fill="FFFFFF"/>
+        <w:spacing w:before="180" w:after="180" w:line="240" w:lineRule="auto"/>
+        <w:rPr>
+          <w:rFonts w:ascii="Helvetica" w:eastAsia="Times New Roman" w:hAnsi="Helvetica" w:cs="Helvetica"/>
+          <w:color w:val="2D3B45"/>
+          <w:sz w:val="24"/>
+          <w:szCs w:val="24"/>
+        </w:rPr>
+      </w:pPr>
+      <w:r>
+        <w:rPr>
+          <w:rFonts w:ascii="Helvetica" w:eastAsia="Times New Roman" w:hAnsi="Helvetica" w:cs="Helvetica"/>
+          <w:color w:val="2D3B45"/>
+          <w:sz w:val="24"/>
+          <w:szCs w:val="24"/>
+        </w:rPr>
+        <w:tab/>
+      </w:r>
+      <w:r>
+        <w:rPr>
+          <w:rFonts w:ascii="Helvetica" w:eastAsia="Times New Roman" w:hAnsi="Helvetica" w:cs="Helvetica"/>
+          <w:color w:val="2D3B45"/>
+          <w:sz w:val="24"/>
+          <w:szCs w:val="24"/>
+        </w:rPr>
+        <w:t xml:space="preserve">There were issues in the description of my game as well as some parts where my mini-games would continuously loop or not make sense. I had to fix these bugs by writing clearer descriptions and looping only when needed. I also had to fix a design choice where I initially chose too few total steps to be taken until the game ended causing the game to end halfway through. I did </w:t>
+      </w:r>
+      <w:proofErr w:type="spellStart"/>
+      <w:r>
+        <w:rPr>
+          <w:rFonts w:ascii="Helvetica" w:eastAsia="Times New Roman" w:hAnsi="Helvetica" w:cs="Helvetica"/>
+          <w:color w:val="2D3B45"/>
+          <w:sz w:val="24"/>
+          <w:szCs w:val="24"/>
+        </w:rPr>
+        <w:t>valgrind</w:t>
+      </w:r>
+      <w:proofErr w:type="spellEnd"/>
+      <w:r>
+        <w:rPr>
+          <w:rFonts w:ascii="Helvetica" w:eastAsia="Times New Roman" w:hAnsi="Helvetica" w:cs="Helvetica"/>
+          <w:color w:val="2D3B45"/>
+          <w:sz w:val="24"/>
+          <w:szCs w:val="24"/>
+        </w:rPr>
+        <w:t xml:space="preserve"> testing to make sure there were no memory leaks. There was no memory leak when you win the game </w:t>
+      </w:r>
+      <w:proofErr w:type="gramStart"/>
+      <w:r>
+        <w:rPr>
+          <w:rFonts w:ascii="Helvetica" w:eastAsia="Times New Roman" w:hAnsi="Helvetica" w:cs="Helvetica"/>
+          <w:color w:val="2D3B45"/>
+          <w:sz w:val="24"/>
+          <w:szCs w:val="24"/>
+        </w:rPr>
+        <w:t>and also</w:t>
+      </w:r>
+      <w:proofErr w:type="gramEnd"/>
+      <w:r>
+        <w:rPr>
+          <w:rFonts w:ascii="Helvetica" w:eastAsia="Times New Roman" w:hAnsi="Helvetica" w:cs="Helvetica"/>
+          <w:color w:val="2D3B45"/>
+          <w:sz w:val="24"/>
+          <w:szCs w:val="24"/>
+        </w:rPr>
+        <w:t xml:space="preserve"> no memory leaks when you lose the game. I also made sure that the ascii art fit onto my screen and was good enough to present. I had to make sure to choose the right ascii art for my sushi and my title Sushi adventures. </w:t>
+      </w:r>
+    </w:p>
+    <w:p>
+      <w:pPr>
+        <w:shd w:val="clear" w:color="auto" w:fill="FFFFFF"/>
+        <w:spacing w:before="180" w:after="180" w:line="240" w:lineRule="auto"/>
+        <w:rPr>
+          <w:rFonts w:ascii="Helvetica" w:eastAsia="Times New Roman" w:hAnsi="Helvetica" w:cs="Helvetica"/>
+          <w:color w:val="2D3B45"/>
+          <w:sz w:val="24"/>
+          <w:szCs w:val="24"/>
+        </w:rPr>
+      </w:pPr>
+      <w:r>
+        <w:rPr>
+          <w:rFonts w:ascii="Helvetica" w:eastAsia="Times New Roman" w:hAnsi="Helvetica" w:cs="Helvetica"/>
+          <w:color w:val="2D3B45"/>
+          <w:sz w:val="24"/>
+          <w:szCs w:val="24"/>
+        </w:rPr>
+        <w:tab/>
+        <w:t xml:space="preserve">I created the Sushi class and decided on building </w:t>
+      </w:r>
+      <w:proofErr w:type="spellStart"/>
+      <w:r>
+        <w:rPr>
+          <w:rFonts w:ascii="Helvetica" w:eastAsia="Times New Roman" w:hAnsi="Helvetica" w:cs="Helvetica"/>
+          <w:color w:val="2D3B45"/>
+          <w:sz w:val="24"/>
+          <w:szCs w:val="24"/>
+        </w:rPr>
+        <w:t>enums</w:t>
+      </w:r>
+      <w:proofErr w:type="spellEnd"/>
+      <w:r>
+        <w:rPr>
+          <w:rFonts w:ascii="Helvetica" w:eastAsia="Times New Roman" w:hAnsi="Helvetica" w:cs="Helvetica"/>
+          <w:color w:val="2D3B45"/>
+          <w:sz w:val="24"/>
+          <w:szCs w:val="24"/>
+        </w:rPr>
+        <w:t xml:space="preserve"> for the types of sushi that my game would have. Instead of using an existing string or other data type, I decided to create my own.</w:t>
+      </w:r>
+    </w:p>
+    <w:p>
+      <w:pPr>
+        <w:shd w:val="clear" w:color="auto" w:fill="FFFFFF"/>
+        <w:spacing w:before="180" w:after="180" w:line="240" w:lineRule="auto"/>
+        <w:rPr>
+          <w:rFonts w:ascii="Helvetica" w:eastAsia="Times New Roman" w:hAnsi="Helvetica" w:cs="Helvetica"/>
+          <w:color w:val="2D3B45"/>
+          <w:sz w:val="24"/>
+          <w:szCs w:val="24"/>
+        </w:rPr>
+      </w:pPr>
+      <w:r>
+        <w:rPr>
+          <w:rFonts w:ascii="Helvetica" w:eastAsia="Times New Roman" w:hAnsi="Helvetica" w:cs="Helvetica"/>
+          <w:color w:val="2D3B45"/>
+          <w:sz w:val="24"/>
+          <w:szCs w:val="24"/>
+        </w:rPr>
+        <w:tab/>
+        <w:t>In my Game class, I had game constructor construct all the variables and items needed for the game to start. Then I had a play game function which would play the game and would allow the user movement across the game’s rooms. There was also a Boolean I decided to implement so that we knew when the game was won.</w:t>
+      </w:r>
+    </w:p>
+    <w:p>
+      <w:pPr>
+        <w:shd w:val="clear" w:color="auto" w:fill="FFFFFF"/>
+        <w:spacing w:before="180" w:after="180" w:line="240" w:lineRule="auto"/>
+        <w:rPr>
+          <w:rFonts w:ascii="Helvetica" w:eastAsia="Times New Roman" w:hAnsi="Helvetica" w:cs="Helvetica"/>
+          <w:color w:val="2D3B45"/>
+          <w:sz w:val="24"/>
+          <w:szCs w:val="24"/>
+        </w:rPr>
+      </w:pPr>
+      <w:r>
+        <w:rPr>
+          <w:rFonts w:ascii="Helvetica" w:eastAsia="Times New Roman" w:hAnsi="Helvetica" w:cs="Helvetica"/>
+          <w:color w:val="2D3B45"/>
+          <w:sz w:val="24"/>
+          <w:szCs w:val="24"/>
+        </w:rPr>
+        <w:tab/>
+      </w:r>
+      <w:r>
+        <w:rPr>
+          <w:rFonts w:ascii="Helvetica" w:eastAsia="Times New Roman" w:hAnsi="Helvetica" w:cs="Helvetica"/>
+          <w:color w:val="2D3B45"/>
+          <w:sz w:val="24"/>
+          <w:szCs w:val="24"/>
+        </w:rPr>
+        <w:t xml:space="preserve">Finally, I added all the dialogue and rules of the game as well as the premise at the beginning and situations when we lose or win the game. The story had a lot of storytelling and as I played the game, it made sense all the mini-games and the plot and it helped me </w:t>
+      </w:r>
+      <w:r>
+        <w:rPr>
+          <w:rFonts w:ascii="Helvetica" w:eastAsia="Times New Roman" w:hAnsi="Helvetica" w:cs="Helvetica"/>
+          <w:color w:val="2D3B45"/>
+          <w:sz w:val="24"/>
+          <w:szCs w:val="24"/>
+        </w:rPr>
+        <w:t>figure out what to do next. I hope this game is easy to play and fun for my audience!</w:t>
+      </w:r>
+      <w:bookmarkStart w:id="0" w:name="_GoBack"/>
+      <w:bookmarkEnd w:id="0"/>
     </w:p>
     <w:sectPr>
       <w:pgSz w:w="12240" w:h="15840"/>

</xml_diff>

<commit_message>
added map text adj rooms
</commit_message>
<xml_diff>
--- a/FinalProjReflection.docx
+++ b/FinalProjReflection.docx
@@ -897,8 +897,10 @@
           <w:sz w:val="24"/>
           <w:szCs w:val="24"/>
         </w:rPr>
-        <w:t>Go inside function which will take the sushi in the room when the mini-game is complete</w:t>
-      </w:r>
+        <w:t>Make text description of map of adjacent rooms</w:t>
+      </w:r>
+      <w:bookmarkStart w:id="0" w:name="_GoBack"/>
+      <w:bookmarkEnd w:id="0"/>
     </w:p>
     <w:p>
       <w:pPr>
@@ -923,6 +925,32 @@
           <w:sz w:val="24"/>
           <w:szCs w:val="24"/>
         </w:rPr>
+        <w:t>Go inside function which will take the sushi in the room when the mini-game is complete</w:t>
+      </w:r>
+    </w:p>
+    <w:p>
+      <w:pPr>
+        <w:pStyle w:val="ListParagraph"/>
+        <w:numPr>
+          <w:ilvl w:val="2"/>
+          <w:numId w:val="16"/>
+        </w:numPr>
+        <w:shd w:val="clear" w:color="auto" w:fill="FFFFFF"/>
+        <w:spacing w:before="180" w:after="180" w:line="240" w:lineRule="auto"/>
+        <w:rPr>
+          <w:rFonts w:ascii="Helvetica" w:eastAsia="Times New Roman" w:hAnsi="Helvetica" w:cs="Helvetica"/>
+          <w:color w:val="2D3B45"/>
+          <w:sz w:val="24"/>
+          <w:szCs w:val="24"/>
+        </w:rPr>
+      </w:pPr>
+      <w:r>
+        <w:rPr>
+          <w:rFonts w:ascii="Helvetica" w:eastAsia="Times New Roman" w:hAnsi="Helvetica" w:cs="Helvetica"/>
+          <w:color w:val="2D3B45"/>
+          <w:sz w:val="24"/>
+          <w:szCs w:val="24"/>
+        </w:rPr>
         <w:t>Mini game to match rock paper scissors with Sushi master</w:t>
       </w:r>
     </w:p>
@@ -1001,7 +1029,7 @@
           <w:sz w:val="24"/>
           <w:szCs w:val="24"/>
         </w:rPr>
-        <w:t>Go inside function which will take the sushi in the room when the mini-game is complete</w:t>
+        <w:t>Make text description of map of adjacent rooms</w:t>
       </w:r>
     </w:p>
     <w:p>
@@ -1027,6 +1055,32 @@
           <w:sz w:val="24"/>
           <w:szCs w:val="24"/>
         </w:rPr>
+        <w:t>Go inside function which will take the sushi in the room when the mini-game is complete</w:t>
+      </w:r>
+    </w:p>
+    <w:p>
+      <w:pPr>
+        <w:pStyle w:val="ListParagraph"/>
+        <w:numPr>
+          <w:ilvl w:val="2"/>
+          <w:numId w:val="16"/>
+        </w:numPr>
+        <w:shd w:val="clear" w:color="auto" w:fill="FFFFFF"/>
+        <w:spacing w:before="180" w:after="180" w:line="240" w:lineRule="auto"/>
+        <w:rPr>
+          <w:rFonts w:ascii="Helvetica" w:eastAsia="Times New Roman" w:hAnsi="Helvetica" w:cs="Helvetica"/>
+          <w:color w:val="2D3B45"/>
+          <w:sz w:val="24"/>
+          <w:szCs w:val="24"/>
+        </w:rPr>
+      </w:pPr>
+      <w:r>
+        <w:rPr>
+          <w:rFonts w:ascii="Helvetica" w:eastAsia="Times New Roman" w:hAnsi="Helvetica" w:cs="Helvetica"/>
+          <w:color w:val="2D3B45"/>
+          <w:sz w:val="24"/>
+          <w:szCs w:val="24"/>
+        </w:rPr>
         <w:t>Random mini game to jump to cliff y/n to continue</w:t>
       </w:r>
     </w:p>
@@ -1080,6 +1134,32 @@
           <w:szCs w:val="24"/>
         </w:rPr>
         <w:t>Final room</w:t>
+      </w:r>
+    </w:p>
+    <w:p>
+      <w:pPr>
+        <w:pStyle w:val="ListParagraph"/>
+        <w:numPr>
+          <w:ilvl w:val="2"/>
+          <w:numId w:val="16"/>
+        </w:numPr>
+        <w:shd w:val="clear" w:color="auto" w:fill="FFFFFF"/>
+        <w:spacing w:before="180" w:after="180" w:line="240" w:lineRule="auto"/>
+        <w:rPr>
+          <w:rFonts w:ascii="Helvetica" w:eastAsia="Times New Roman" w:hAnsi="Helvetica" w:cs="Helvetica"/>
+          <w:color w:val="2D3B45"/>
+          <w:sz w:val="24"/>
+          <w:szCs w:val="24"/>
+        </w:rPr>
+      </w:pPr>
+      <w:r>
+        <w:rPr>
+          <w:rFonts w:ascii="Helvetica" w:eastAsia="Times New Roman" w:hAnsi="Helvetica" w:cs="Helvetica"/>
+          <w:color w:val="2D3B45"/>
+          <w:sz w:val="24"/>
+          <w:szCs w:val="24"/>
+        </w:rPr>
+        <w:t>Make text description of map of adjacent rooms</w:t>
       </w:r>
     </w:p>
     <w:p>
@@ -1901,6 +1981,7 @@
           </w:tcPr>
           <w:p>
             <w:r>
+              <w:lastRenderedPageBreak/>
               <w:t>Input Validation</w:t>
             </w:r>
           </w:p>
@@ -1943,7 +2024,6 @@
           </w:tcPr>
           <w:p>
             <w:r>
-              <w:lastRenderedPageBreak/>
               <w:t>Test ASCII art</w:t>
             </w:r>
           </w:p>
@@ -2633,7 +2713,7 @@
           <w:sz w:val="24"/>
           <w:szCs w:val="24"/>
         </w:rPr>
-        <w:t xml:space="preserve"> so I created the Space class first and then thought of what derived classes should be coming from the Space class. I also had to determine what the functions of those Space class and its derived classes would be that would be inherited. The spaces would be provided so that </w:t>
+        <w:t xml:space="preserve"> so I created </w:t>
       </w:r>
       <w:r>
         <w:rPr>
@@ -2643,7 +2723,7 @@
           <w:szCs w:val="24"/>
         </w:rPr>
         <w:lastRenderedPageBreak/>
-        <w:t xml:space="preserve">the player could walk through them and go into different rooms. I decided that the sushi would be placed into each room so that the player could go ahead and collect these sushi </w:t>
+        <w:t xml:space="preserve">the Space class first and then thought of what derived classes should be coming from the Space class. I also had to determine what the functions of those Space class and its derived classes would be that would be inherited. The spaces would be provided so that the player could walk through them and go into different rooms. I decided that the sushi would be placed into each room so that the player could go ahead and collect these sushi </w:t>
       </w:r>
       <w:proofErr w:type="gramStart"/>
       <w:r>
@@ -2898,8 +2978,6 @@
         </w:rPr>
         <w:t>figure out what to do next. I hope this game is easy to play and fun for my audience!</w:t>
       </w:r>
-      <w:bookmarkStart w:id="0" w:name="_GoBack"/>
-      <w:bookmarkEnd w:id="0"/>
     </w:p>
     <w:sectPr>
       <w:pgSz w:w="12240" w:h="15840"/>

</xml_diff>